<commit_message>
updates to final release
</commit_message>
<xml_diff>
--- a/Εργασία Εξόρυξη δεδομένων 2119226, 2119211, 2118087.docx
+++ b/Εργασία Εξόρυξη δεδομένων 2119226, 2119211, 2118087.docx
@@ -367,7 +367,6 @@
           <w:rFonts w:cstheme="minorHAnsi"/>
           <w:sz w:val="24"/>
           <w:szCs w:val="24"/>
-          <w:lang w:val="en-US"/>
         </w:rPr>
       </w:pPr>
       <w:r>
@@ -532,21 +531,7 @@
           <w:sz w:val="24"/>
           <w:szCs w:val="24"/>
         </w:rPr>
-        <w:t xml:space="preserve">ξεχωριστά για το </w:t>
-      </w:r>
-      <w:r>
-        <w:rPr>
-          <w:sz w:val="24"/>
-          <w:szCs w:val="24"/>
-        </w:rPr>
-        <w:t>κάθε</w:t>
-      </w:r>
-      <w:r>
-        <w:rPr>
-          <w:sz w:val="24"/>
-          <w:szCs w:val="24"/>
-        </w:rPr>
-        <w:t xml:space="preserve"> προϊόν. Θα εφαρμόσουμε την τεχνική στη γλώσσα προγραμματισμού Python</w:t>
+        <w:t>ξεχωριστά για το κάθε προϊόν. Θα εφαρμόσουμε την τεχνική στη γλώσσα προγραμματισμού Python</w:t>
       </w:r>
       <w:r>
         <w:rPr>
@@ -648,16 +633,7 @@
           <w:sz w:val="24"/>
           <w:szCs w:val="24"/>
         </w:rPr>
-        <w:t>Λίγα</w:t>
-      </w:r>
-      <w:r>
-        <w:rPr>
-          <w:b/>
-          <w:bCs/>
-          <w:sz w:val="24"/>
-          <w:szCs w:val="24"/>
-        </w:rPr>
-        <w:t xml:space="preserve"> λόγια για τη τεχνική</w:t>
+        <w:t>Λίγα λόγια για τη τεχνική</w:t>
       </w:r>
       <w:r>
         <w:rPr>
@@ -720,14 +696,7 @@
           <w:sz w:val="24"/>
           <w:szCs w:val="24"/>
         </w:rPr>
-        <w:t>χαρακτηριστικά</w:t>
-      </w:r>
-      <w:r>
-        <w:rPr>
-          <w:sz w:val="24"/>
-          <w:szCs w:val="24"/>
-        </w:rPr>
-        <w:t xml:space="preserve"> </w:t>
+        <w:t xml:space="preserve">χαρακτηριστικά </w:t>
       </w:r>
       <w:r>
         <w:rPr>
@@ -1361,21 +1330,7 @@
           <w:sz w:val="24"/>
           <w:szCs w:val="24"/>
         </w:rPr>
-        <w:t xml:space="preserve">: Όπως προαναφέραμε τα </w:t>
-      </w:r>
-      <w:r>
-        <w:rPr>
-          <w:sz w:val="24"/>
-          <w:szCs w:val="24"/>
-        </w:rPr>
-        <w:t>χαρακτηριστικά</w:t>
-      </w:r>
-      <w:r>
-        <w:rPr>
-          <w:sz w:val="24"/>
-          <w:szCs w:val="24"/>
-        </w:rPr>
-        <w:t xml:space="preserve"> της Βάσης μας </w:t>
+        <w:t xml:space="preserve">: Όπως προαναφέραμε τα χαρακτηριστικά της Βάσης μας </w:t>
       </w:r>
       <w:r>
         <w:rPr>
@@ -1431,35 +1386,7 @@
           <w:sz w:val="24"/>
           <w:szCs w:val="24"/>
         </w:rPr>
-        <w:t xml:space="preserve"> και οι πωλήσεις του </w:t>
-      </w:r>
-      <w:r>
-        <w:rPr>
-          <w:sz w:val="24"/>
-          <w:szCs w:val="24"/>
-        </w:rPr>
-        <w:t>κάθε</w:t>
-      </w:r>
-      <w:r>
-        <w:rPr>
-          <w:sz w:val="24"/>
-          <w:szCs w:val="24"/>
-        </w:rPr>
-        <w:t xml:space="preserve"> </w:t>
-      </w:r>
-      <w:r>
-        <w:rPr>
-          <w:sz w:val="24"/>
-          <w:szCs w:val="24"/>
-        </w:rPr>
-        <w:t>προϊόντος</w:t>
-      </w:r>
-      <w:r>
-        <w:rPr>
-          <w:sz w:val="24"/>
-          <w:szCs w:val="24"/>
-        </w:rPr>
-        <w:t xml:space="preserve"> ξεχωριστά, τα οποία ευελπιστούμε και να </w:t>
+        <w:t xml:space="preserve"> και οι πωλήσεις του κάθε προϊόντος ξεχωριστά, τα οποία ευελπιστούμε και να </w:t>
       </w:r>
       <w:r>
         <w:rPr>
@@ -1467,21 +1394,7 @@
           <w:szCs w:val="24"/>
         </w:rPr>
         <w:lastRenderedPageBreak/>
-        <w:t xml:space="preserve">προβλέψουμε. Για τον σκοπό αυτόν, θα πρέπει να εφαρμόσουμε την τεχνική ξεχωριστά για </w:t>
-      </w:r>
-      <w:r>
-        <w:rPr>
-          <w:sz w:val="24"/>
-          <w:szCs w:val="24"/>
-        </w:rPr>
-        <w:t>κάθε</w:t>
-      </w:r>
-      <w:r>
-        <w:rPr>
-          <w:sz w:val="24"/>
-          <w:szCs w:val="24"/>
-        </w:rPr>
-        <w:t xml:space="preserve"> προϊόν </w:t>
+        <w:t xml:space="preserve">προβλέψουμε. Για τον σκοπό αυτόν, θα πρέπει να εφαρμόσουμε την τεχνική ξεχωριστά για κάθε προϊόν </w:t>
       </w:r>
       <w:r>
         <w:rPr>
@@ -1495,21 +1408,7 @@
           <w:sz w:val="24"/>
           <w:szCs w:val="24"/>
         </w:rPr>
-        <w:t xml:space="preserve"> το κάθε </w:t>
-      </w:r>
-      <w:r>
-        <w:rPr>
-          <w:sz w:val="24"/>
-          <w:szCs w:val="24"/>
-        </w:rPr>
-        <w:t>προϊόν</w:t>
-      </w:r>
-      <w:r>
-        <w:rPr>
-          <w:sz w:val="24"/>
-          <w:szCs w:val="24"/>
-        </w:rPr>
-        <w:t xml:space="preserve"> έχει διαφορετικές τάσεις πωλήσεων ανάλογα με την ημέρα και τον μήνα. Στη συνέχεια</w:t>
+        <w:t xml:space="preserve"> το κάθε προϊόν έχει διαφορετικές τάσεις πωλήσεων ανάλογα με την ημέρα και τον μήνα. Στη συνέχεια</w:t>
       </w:r>
       <w:r>
         <w:rPr>
@@ -1523,21 +1422,7 @@
           <w:sz w:val="24"/>
           <w:szCs w:val="24"/>
         </w:rPr>
-        <w:t xml:space="preserve">αφού η εφαρμογή </w:t>
-      </w:r>
-      <w:r>
-        <w:rPr>
-          <w:sz w:val="24"/>
-          <w:szCs w:val="24"/>
-        </w:rPr>
-        <w:t>είναι</w:t>
-      </w:r>
-      <w:r>
-        <w:rPr>
-          <w:sz w:val="24"/>
-          <w:szCs w:val="24"/>
-        </w:rPr>
-        <w:t xml:space="preserve"> η ίδια σε κάθε προϊόν, θα εξετάσουμε την εφαρμογή της τεχνικής για το προϊόν </w:t>
+        <w:t xml:space="preserve">αφού η εφαρμογή είναι η ίδια σε κάθε προϊόν, θα εξετάσουμε την εφαρμογή της τεχνικής για το προϊόν </w:t>
       </w:r>
       <w:r>
         <w:rPr>
@@ -1616,21 +1501,7 @@
           <w:sz w:val="24"/>
           <w:szCs w:val="24"/>
         </w:rPr>
-        <w:t xml:space="preserve">Θα ξεκινήσουμε </w:t>
-      </w:r>
-      <w:r>
-        <w:rPr>
-          <w:sz w:val="24"/>
-          <w:szCs w:val="24"/>
-        </w:rPr>
-        <w:t>εισάγοντας</w:t>
-      </w:r>
-      <w:r>
-        <w:rPr>
-          <w:sz w:val="24"/>
-          <w:szCs w:val="24"/>
-        </w:rPr>
-        <w:t xml:space="preserve"> τις απαραίτητες βιβλιοθήκες για την λειτουργία της εφαρμογής μας:</w:t>
+        <w:t>Θα ξεκινήσουμε εισάγοντας τις απαραίτητες βιβλιοθήκες για την λειτουργία της εφαρμογής μας:</w:t>
       </w:r>
     </w:p>
     <w:p>
@@ -2427,21 +2298,7 @@
           <w:sz w:val="24"/>
           <w:szCs w:val="24"/>
         </w:rPr>
-        <w:t xml:space="preserve">Για να μπορέσουμε να κρίνουμε το πόσο </w:t>
-      </w:r>
-      <w:r>
-        <w:rPr>
-          <w:sz w:val="24"/>
-          <w:szCs w:val="24"/>
-        </w:rPr>
-        <w:t>επιτυχημένο</w:t>
-      </w:r>
-      <w:r>
-        <w:rPr>
-          <w:sz w:val="24"/>
-          <w:szCs w:val="24"/>
-        </w:rPr>
-        <w:t xml:space="preserve"> ήταν το εγχείρημά μας θα υιοθετήσουμε μια τεχνική που λέγεται Train</w:t>
+        <w:t>Για να μπορέσουμε να κρίνουμε το πόσο επιτυχημένο ήταν το εγχείρημά μας θα υιοθετήσουμε μια τεχνική που λέγεται Train</w:t>
       </w:r>
       <w:r>
         <w:rPr>
@@ -2483,21 +2340,7 @@
           <w:sz w:val="24"/>
           <w:szCs w:val="24"/>
         </w:rPr>
-        <w:t xml:space="preserve"> Θα </w:t>
-      </w:r>
-      <w:r>
-        <w:rPr>
-          <w:sz w:val="24"/>
-          <w:szCs w:val="24"/>
-        </w:rPr>
-        <w:t>διαχωρίσουμε</w:t>
-      </w:r>
-      <w:r>
-        <w:rPr>
-          <w:sz w:val="24"/>
-          <w:szCs w:val="24"/>
-        </w:rPr>
-        <w:t xml:space="preserve"> δηλαδή την Βάση Δεδομένων μας σε δυο κομμάτια. Ένα κομμάτι (το 60% των εισαγωγών) για την εκπαίδευση του μοντέλου στο οποίο η Μεταβλητή Στόχου (Target</w:t>
+        <w:t xml:space="preserve"> Θα διαχωρίσουμε δηλαδή την Βάση Δεδομένων μας σε δυο κομμάτια. Ένα κομμάτι (το 60% των εισαγωγών) για την εκπαίδευση του μοντέλου στο οποίο η Μεταβλητή Στόχου (Target</w:t>
       </w:r>
       <w:r>
         <w:rPr>
@@ -2525,21 +2368,7 @@
           <w:sz w:val="24"/>
           <w:szCs w:val="24"/>
         </w:rPr>
-        <w:t xml:space="preserve"> είναι ορατή και ένα κομμάτι (το 40% των εισαγωγών) για την δοκιμή του μοντέλου στο οποίο η Μεταβλητή Στόχου δεν είναι ορατή. Με αυτόν τον τρόπο επιτυγχάνουμε μια πρακτική δοκιμασία του μοντέλου μας ώστε να ξέρουμε πόσο καλά μπορεί να </w:t>
-      </w:r>
-      <w:r>
-        <w:rPr>
-          <w:sz w:val="24"/>
-          <w:szCs w:val="24"/>
-        </w:rPr>
-        <w:t>λειτουργήσει</w:t>
-      </w:r>
-      <w:r>
-        <w:rPr>
-          <w:sz w:val="24"/>
-          <w:szCs w:val="24"/>
-        </w:rPr>
-        <w:t xml:space="preserve"> σε πραγματικές καταστάσεις.</w:t>
+        <w:t xml:space="preserve"> είναι ορατή και ένα κομμάτι (το 40% των εισαγωγών) για την δοκιμή του μοντέλου στο οποίο η Μεταβλητή Στόχου δεν είναι ορατή. Με αυτόν τον τρόπο επιτυγχάνουμε μια πρακτική δοκιμασία του μοντέλου μας ώστε να ξέρουμε πόσο καλά μπορεί να λειτουργήσει σε πραγματικές καταστάσεις.</w:t>
       </w:r>
     </w:p>
     <w:p>
@@ -3166,19 +2995,7 @@
     </w:p>
     <w:p>
       <w:r>
-        <w:t xml:space="preserve">Και για να </w:t>
-      </w:r>
-      <w:r>
-        <w:t>τελειοποιήσουμε</w:t>
-      </w:r>
-      <w:r>
-        <w:t xml:space="preserve"> το μοντέλο μας, κάνουμε μια σειρά </w:t>
-      </w:r>
-      <w:r>
-        <w:t>από</w:t>
-      </w:r>
-      <w:r>
-        <w:t xml:space="preserve"> μετρήσεις.</w:t>
+        <w:t>Και για να τελειοποιήσουμε το μοντέλο μας, κάνουμε μια σειρά από μετρήσεις.</w:t>
       </w:r>
     </w:p>
     <w:p>
@@ -4004,7 +3821,7 @@
           <w:sz w:val="24"/>
           <w:szCs w:val="24"/>
         </w:rPr>
-        <w:t xml:space="preserve">Έχοντας αναφέρει παραπάνω την πολυωνυμική παλινδρόμηση θα πάρουμε αρχικά παραδείγματα πάνω σε αυτή και έπειτα γενικά παραδείγματα. Σκεφτόμαστε έστω την μικρο-μεσαία επιχείρηση μας. Εφαρμόζοντας πολυωνυμική παλινδρόμηση θα μπορούσαμε εύκολα να εντοπίσουμε συσχετίσεις στα δεδομένα, που στη συνεχεία </w:t>
+        <w:t xml:space="preserve">Έχοντας αναφέρει παραπάνω την </w:t>
       </w:r>
       <w:r>
         <w:rPr>
@@ -4012,24 +3829,57 @@
           <w:sz w:val="24"/>
           <w:szCs w:val="24"/>
         </w:rPr>
+        <w:t>πολλαπλή γραμμική</w:t>
+      </w:r>
+      <w:r>
+        <w:rPr>
+          <w:rFonts w:eastAsia="Times New Roman" w:cstheme="minorHAnsi"/>
+          <w:sz w:val="24"/>
+          <w:szCs w:val="24"/>
+        </w:rPr>
+        <w:t xml:space="preserve"> παλινδρόμηση θα πάρουμε αρχικά παραδείγματα πάνω σε αυτή και έπειτα γενικά παραδείγματα. Σκεφτόμαστε έστω την μικρο-μεσαία επιχείρηση μας. Εφαρμόζοντας </w:t>
+      </w:r>
+      <w:r>
+        <w:rPr>
+          <w:rFonts w:eastAsia="Times New Roman" w:cstheme="minorHAnsi"/>
+          <w:sz w:val="24"/>
+          <w:szCs w:val="24"/>
+        </w:rPr>
+        <w:t>την</w:t>
+      </w:r>
+      <w:r>
+        <w:rPr>
+          <w:rFonts w:eastAsia="Times New Roman" w:cstheme="minorHAnsi"/>
+          <w:sz w:val="24"/>
+          <w:szCs w:val="24"/>
+        </w:rPr>
+        <w:t xml:space="preserve"> παλινδρόμηση θα μπορούσαμε εύκολα να εντοπίσουμε συσχετίσεις στα δεδομένα, που στη συνεχεία </w:t>
+      </w:r>
+      <w:r>
+        <w:rPr>
+          <w:rFonts w:eastAsia="Times New Roman" w:cstheme="minorHAnsi"/>
+          <w:sz w:val="24"/>
+          <w:szCs w:val="24"/>
+        </w:rPr>
         <w:lastRenderedPageBreak/>
-        <w:t xml:space="preserve">θα μετατρέψουμε σε χρήσιμες πληροφορίες για την ανάληψη σημαντικών αποφάσεων. Βλέποντας σε ποια περιοχή κάθε προϊόν τις </w:t>
-      </w:r>
-      <w:r>
+        <w:t>θα μετατρέψουμε σε χρήσιμες πληροφορίες για την ανάληψη σημαντικών αποφάσεων. Βλέποντας σε ποια περιοχή κάθε προϊόν τις επιχείρησης πουλάει παραπάνω, θα μπορούσαμε να αυξήσουμε τα κέρδη. Παρόμοιος και για τις περιοχές που δεν υπάρχει αρκετή ζήτηση σε κάποια από τα προϊόντα η τις υπηρεσίες θα μπορούσαμε να αποφύγουμε ζημιά. Όλα αυτά με τη χρησιμοποίηση της μεθόδου παλινδρόμησης.</w:t>
+      </w:r>
+    </w:p>
+    <w:p>
+      <w:pPr>
         <w:rPr>
           <w:rFonts w:eastAsia="Times New Roman" w:cstheme="minorHAnsi"/>
           <w:sz w:val="24"/>
           <w:szCs w:val="24"/>
         </w:rPr>
-        <w:t>επιχείρησης</w:t>
-      </w:r>
+      </w:pPr>
       <w:r>
         <w:rPr>
           <w:rFonts w:eastAsia="Times New Roman" w:cstheme="minorHAnsi"/>
           <w:sz w:val="24"/>
           <w:szCs w:val="24"/>
         </w:rPr>
-        <w:t xml:space="preserve"> πουλάει παραπάνω, θα μπορούσαμε να αυξήσουμε τα κέρδη. Παρόμοιος και για τις περιοχές που δεν υπάρχει αρκετή ζήτηση σε κάποια από τα προϊόντα η τις υπηρεσίες θα μπορούσαμε να αποφύγουμε ζημιά. Όλα αυτά με τη χρησιμοποίηση της μεθόδου παλινδρόμησης.</w:t>
+        <w:t>Ένα άλλο παράδειγμα, εφαρμόζοντας μια από τις πολλές τεχνικές εξόρυξης δεδομένων, θα ήταν εντοπισμός προϊόντων η υπηρεσιών που αγοράζονται μαζί. Δηλαδή των εντοπισμό κάποιων μοτίβων που με το μάτι δεν εντοπίζονται εύκολα. Υπάρχουν πολλά τέτοια μοντέλα που είτε κατηγοριοποιούν τα δεδομένα τις επιχείρησης είτε τα ομαδοποιούν. Το κομμάτι που μας ενδιαφέρει είναι πως μέσα από τον εντοπισμό αυτών των μοτίβων θα μπορούσαμε εύκολα χρησιμοποιήσουμε αυτή την γνώση για ένα στοχευμένο επιθετικό μάρκετινγκ.</w:t>
       </w:r>
     </w:p>
     <w:p>
@@ -4046,7 +3896,7 @@
           <w:sz w:val="24"/>
           <w:szCs w:val="24"/>
         </w:rPr>
-        <w:t xml:space="preserve">Ένα άλλο παράδειγμα, εφαρμόζοντας μια από τις πολλές τεχνικές εξόρυξης δεδομένων, θα ήταν εντοπισμός προϊόντων η υπηρεσιών που αγοράζονται μαζί. Δηλαδή των εντοπισμό κάποιων μοτίβων που με το μάτι δεν εντοπίζονται εύκολα. Υπάρχουν πολλά τέτοια μοντέλα που είτε κατηγοριοποιούν τα δεδομένα τις επιχείρησης είτε τα ομαδοποιούν. Το κομμάτι που μας ενδιαφέρει είναι πως μέσα από τον εντοπισμό αυτών των μοτίβων θα μπορούσαμε εύκολα χρησιμοποιήσουμε αυτή την γνώση για ένα στοχευμένο επιθετικό </w:t>
+        <w:t xml:space="preserve">Ιδιαίτερη προσοχή κατά τον εντοπισμό μοτίβων και συσχετίσεων μεταξύ μεταβλητών καθώς πάντα υπάρχει η περίπτωση λάθους λόγο των έκτοπων τιμών (outliers). Εύκολα θα μπορούσαμε να οδηγηθούμε σε λάθος αποτελέσματα, πιο συγκεκριμένα η μέθοδος της </w:t>
       </w:r>
       <w:r>
         <w:rPr>
@@ -4054,7 +3904,7 @@
           <w:sz w:val="24"/>
           <w:szCs w:val="24"/>
         </w:rPr>
-        <w:t>μάρκετινγκ</w:t>
+        <w:t>πολλαπλής γραμμικής</w:t>
       </w:r>
       <w:r>
         <w:rPr>
@@ -4062,7 +3912,7 @@
           <w:sz w:val="24"/>
           <w:szCs w:val="24"/>
         </w:rPr>
-        <w:t>.</w:t>
+        <w:t xml:space="preserve"> παλινδρόμησης είναι αρκετά ευαίσθητη προς τις ακραίες τιμές, αλλά με ένα σωστό καθαρισμό των δεδομένων και μια μικρή προεπεξεργασία θα οδηγήσει σε πιο ορθά αποτελέσματα.</w:t>
       </w:r>
     </w:p>
     <w:p>
@@ -4079,40 +3929,7 @@
           <w:sz w:val="24"/>
           <w:szCs w:val="24"/>
         </w:rPr>
-        <w:t>Ιδιαίτερη προσοχή κατά τον εντοπισμό μοτίβων και συσχετίσεων μεταξύ μεταβλητών καθώς πάντα υπάρχει η περίπτωση λάθους λόγο των έκτοπων τιμών (outliers). Εύκολα θα μπορούσαμε να οδηγηθούμε σε λάθος αποτελέσματα, πιο συγκεκριμένα η μέθοδος της πολυωνυμικής παλινδρόμησης είναι αρκετά ευαίσθητη προς τις ακραίες τιμές, αλλά με ένα σωστό καθαρισμό των δεδομένων και μια μικρή προεπεξεργασία θα οδηγήσει σε πιο ορθά αποτελέσματα.</w:t>
-      </w:r>
-    </w:p>
-    <w:p>
-      <w:pPr>
-        <w:rPr>
-          <w:rFonts w:eastAsia="Times New Roman" w:cstheme="minorHAnsi"/>
-          <w:sz w:val="24"/>
-          <w:szCs w:val="24"/>
-        </w:rPr>
-      </w:pPr>
-      <w:r>
-        <w:rPr>
-          <w:rFonts w:eastAsia="Times New Roman" w:cstheme="minorHAnsi"/>
-          <w:sz w:val="24"/>
-          <w:szCs w:val="24"/>
-        </w:rPr>
-        <w:t xml:space="preserve">Τέλος, αν ακολουθήσουμε τακτικές μειώσεις των διαστάσεων των δεδομένων, θα οδηγηθούμε με μειωμένα δεδομένα. Άρα μείωσης του αποθηκευτικού χώρου που χρειάζονται και χρόνου για τη συντήρηση τους αλλά και οργάνωσης τους. Εύκολα αντιλαμβανόμαστε πως έτσι μειώνονται τα έξοδα για αποθήκευση, πόροι για την επεξεργασία τους και εξαγωγή πληροφορίας. Πράγματα πολύ χρήσιμα για μια μικρό μεσαία </w:t>
-      </w:r>
-      <w:r>
-        <w:rPr>
-          <w:rFonts w:eastAsia="Times New Roman" w:cstheme="minorHAnsi"/>
-          <w:sz w:val="24"/>
-          <w:szCs w:val="24"/>
-        </w:rPr>
-        <w:t>επιχείρηση</w:t>
-      </w:r>
-      <w:r>
-        <w:rPr>
-          <w:rFonts w:eastAsia="Times New Roman" w:cstheme="minorHAnsi"/>
-          <w:sz w:val="24"/>
-          <w:szCs w:val="24"/>
-        </w:rPr>
-        <w:t xml:space="preserve"> καθώς δεν υπάρχει αφθονία στο κεφάλαιο και ο χρόνος θα πρέπει να εστιάζεται στην εξέλιξη των μελλοντικών παροχών και διατήρησης ενός ανταγωνιστικού πνεύματος.</w:t>
+        <w:t>Τέλος, αν ακολουθήσουμε τακτικές μειώσεις των διαστάσεων των δεδομένων, θα οδηγηθούμε με μειωμένα δεδομένα. Άρα μείωσης του αποθηκευτικού χώρου που χρειάζονται και χρόνου για τη συντήρηση τους αλλά και οργάνωσης τους. Εύκολα αντιλαμβανόμαστε πως έτσι μειώνονται τα έξοδα για αποθήκευση, πόροι για την επεξεργασία τους και εξαγωγή πληροφορίας. Πράγματα πολύ χρήσιμα για μια μικρό μεσαία επιχείρηση καθώς δεν υπάρχει αφθονία στο κεφάλαιο και ο χρόνος θα πρέπει να εστιάζεται στην εξέλιξη των μελλοντικών παροχών και διατήρησης ενός ανταγωνιστικού πνεύματος.</w:t>
       </w:r>
     </w:p>
     <w:p>
@@ -4168,7 +3985,15 @@
           <w:szCs w:val="24"/>
           <w:lang w:val="en-US"/>
         </w:rPr>
-        <w:t xml:space="preserve">dataset </w:t>
+        <w:t>dataset</w:t>
+      </w:r>
+      <w:r>
+        <w:rPr>
+          <w:rFonts w:eastAsia="Times New Roman" w:cstheme="minorHAnsi"/>
+          <w:sz w:val="24"/>
+          <w:szCs w:val="24"/>
+        </w:rPr>
+        <w:t xml:space="preserve"> </w:t>
       </w:r>
       <w:r>
         <w:rPr>
@@ -4195,25 +4020,7 @@
             <w:sz w:val="24"/>
             <w:szCs w:val="24"/>
           </w:rPr>
-          <w:t>https://www.kaggle.co</w:t>
-        </w:r>
-        <w:r>
-          <w:rPr>
-            <w:rStyle w:val="-"/>
-            <w:rFonts w:eastAsia="Arial" w:cstheme="minorHAnsi"/>
-            <w:sz w:val="24"/>
-            <w:szCs w:val="24"/>
-          </w:rPr>
-          <w:t>m</w:t>
-        </w:r>
-        <w:r>
-          <w:rPr>
-            <w:rStyle w:val="-"/>
-            <w:rFonts w:eastAsia="Arial" w:cstheme="minorHAnsi"/>
-            <w:sz w:val="24"/>
-            <w:szCs w:val="24"/>
-          </w:rPr>
-          <w:t>/datasets/hosubjeong/bakery-sales?select=Bakery+Sales.csv</w:t>
+          <w:t>https://www.kaggle.com/datasets/hosubjeong/bakery-sales?select=Bakery+Sales.csv</w:t>
         </w:r>
       </w:hyperlink>
     </w:p>
@@ -4223,7 +4030,6 @@
           <w:rFonts w:eastAsia="Arial" w:cstheme="minorHAnsi"/>
           <w:sz w:val="24"/>
           <w:szCs w:val="24"/>
-          <w:lang w:val="en-US"/>
         </w:rPr>
       </w:pPr>
       <w:r>
@@ -4241,16 +4047,23 @@
           <w:szCs w:val="24"/>
           <w:lang w:val="en-US"/>
         </w:rPr>
-        <w:t>GitHub:</w:t>
-      </w:r>
-    </w:p>
-    <w:p>
-      <w:pPr>
+        <w:t>GitHub</w:t>
+      </w:r>
+      <w:r>
         <w:rPr>
           <w:rFonts w:eastAsia="Arial" w:cstheme="minorHAnsi"/>
           <w:sz w:val="24"/>
           <w:szCs w:val="24"/>
-          <w:lang w:val="en-US"/>
+        </w:rPr>
+        <w:t>:</w:t>
+      </w:r>
+    </w:p>
+    <w:p>
+      <w:pPr>
+        <w:rPr>
+          <w:rFonts w:eastAsia="Arial" w:cstheme="minorHAnsi"/>
+          <w:sz w:val="24"/>
+          <w:szCs w:val="24"/>
         </w:rPr>
       </w:pPr>
       <w:hyperlink r:id="rId11" w:history="1">
@@ -4262,8 +4075,90 @@
             <w:szCs w:val="24"/>
             <w:lang w:val="en-US"/>
           </w:rPr>
-          <w:t>https://github.com/VassilisAntonakakis/dataMiningProject</w:t>
+          <w:t>https</w:t>
         </w:r>
+        <w:r>
+          <w:rPr>
+            <w:rStyle w:val="-"/>
+            <w:rFonts w:eastAsia="Arial" w:cstheme="minorHAnsi"/>
+            <w:sz w:val="24"/>
+            <w:szCs w:val="24"/>
+          </w:rPr>
+          <w:t>://</w:t>
+        </w:r>
+        <w:proofErr w:type="spellStart"/>
+        <w:r>
+          <w:rPr>
+            <w:rStyle w:val="-"/>
+            <w:rFonts w:eastAsia="Arial" w:cstheme="minorHAnsi"/>
+            <w:sz w:val="24"/>
+            <w:szCs w:val="24"/>
+            <w:lang w:val="en-US"/>
+          </w:rPr>
+          <w:t>github</w:t>
+        </w:r>
+        <w:proofErr w:type="spellEnd"/>
+        <w:r>
+          <w:rPr>
+            <w:rStyle w:val="-"/>
+            <w:rFonts w:eastAsia="Arial" w:cstheme="minorHAnsi"/>
+            <w:sz w:val="24"/>
+            <w:szCs w:val="24"/>
+          </w:rPr>
+          <w:t>.</w:t>
+        </w:r>
+        <w:r>
+          <w:rPr>
+            <w:rStyle w:val="-"/>
+            <w:rFonts w:eastAsia="Arial" w:cstheme="minorHAnsi"/>
+            <w:sz w:val="24"/>
+            <w:szCs w:val="24"/>
+            <w:lang w:val="en-US"/>
+          </w:rPr>
+          <w:t>com</w:t>
+        </w:r>
+        <w:r>
+          <w:rPr>
+            <w:rStyle w:val="-"/>
+            <w:rFonts w:eastAsia="Arial" w:cstheme="minorHAnsi"/>
+            <w:sz w:val="24"/>
+            <w:szCs w:val="24"/>
+          </w:rPr>
+          <w:t>/</w:t>
+        </w:r>
+        <w:proofErr w:type="spellStart"/>
+        <w:r>
+          <w:rPr>
+            <w:rStyle w:val="-"/>
+            <w:rFonts w:eastAsia="Arial" w:cstheme="minorHAnsi"/>
+            <w:sz w:val="24"/>
+            <w:szCs w:val="24"/>
+            <w:lang w:val="en-US"/>
+          </w:rPr>
+          <w:t>VassilisAntonakakis</w:t>
+        </w:r>
+        <w:proofErr w:type="spellEnd"/>
+        <w:r>
+          <w:rPr>
+            <w:rStyle w:val="-"/>
+            <w:rFonts w:eastAsia="Arial" w:cstheme="minorHAnsi"/>
+            <w:sz w:val="24"/>
+            <w:szCs w:val="24"/>
+          </w:rPr>
+          <w:t>/</w:t>
+        </w:r>
+        <w:proofErr w:type="spellStart"/>
+        <w:r>
+          <w:rPr>
+            <w:rStyle w:val="-"/>
+            <w:rFonts w:eastAsia="Arial" w:cstheme="minorHAnsi"/>
+            <w:sz w:val="24"/>
+            <w:szCs w:val="24"/>
+            <w:lang w:val="en-US"/>
+          </w:rPr>
+          <w:t>dataMiningProject</w:t>
+        </w:r>
+        <w:proofErr w:type="spellEnd"/>
       </w:hyperlink>
     </w:p>
     <w:p>
@@ -4348,25 +4243,7 @@
             <w:sz w:val="24"/>
             <w:szCs w:val="24"/>
           </w:rPr>
-          <w:t>http://repository.library.teiwest.gr/xmlui/bitstream/handle/123456789/3231/%CE%9C%CE%99%CE%9A%CE%A1%CE%9F%CE%9C%CE%95%CE%A3%CE%91%CE%99%CE%95%CE%A3%20%CE%95%CE%A0%CE%99%CE%A7%CE%95%CE%99%CE%A1%CE%97%CE%A3%CE%95%CE%99%CE%A3%20%CE%A3%CE%A4%CE%97%CE%9D%20%CE%95%CE%9B%CE%9B%CE%91%CE%94%CE%91%20%CE%9A%CE%91%CE%99%20%CE%A3%CE%A4%CE%97%CE%9D%20%CE%95%CE%A5%CE%A1%CE%A9%CE%A0%CE%91%CE%99%CE%9A%CE%97%20%CE%95%CE%9D%CE%A9%CE</w:t>
-        </w:r>
-        <w:r>
-          <w:rPr>
-            <w:rStyle w:val="-"/>
-            <w:rFonts w:eastAsia="Arial" w:cstheme="minorHAnsi"/>
-            <w:sz w:val="24"/>
-            <w:szCs w:val="24"/>
-          </w:rPr>
-          <w:t>%</w:t>
-        </w:r>
-        <w:r>
-          <w:rPr>
-            <w:rStyle w:val="-"/>
-            <w:rFonts w:eastAsia="Arial" w:cstheme="minorHAnsi"/>
-            <w:sz w:val="24"/>
-            <w:szCs w:val="24"/>
-          </w:rPr>
-          <w:t>A3%CE%97%20%CE%93%CE%95%CE%9D%CE%99%CE%9A%CE%9F%CE%A4%CE%95%CE%A1%CE%91%20%CE%9A%CE%91%CE%99%20%CE%97%20%CE%95%CE%A0%CE%99%CE%94%CE%A1%CE%91%CE%A3%CE%97%20%CE%A4%CE%97%CF%82%20%CE%9F%CE%99%CE%9A%CE%9F%CE%9D%CE%9F%CE%9C%CE%99%CE%9A%CE%97%CE%A3%20%CE%9A%CE%A1%CE%99%CE%A3%CE%97%CE%A3%20%CE%A3%CE%A4%CE%97%CE%9D%20%CE%95%CE%A0%CE%99%CE%94%CE%9F%CE%A3%CE%97%20%CE%A4%CE%9F%CE%A5%CE%A3.pdf?sequence=1&amp;isAllowed=y</w:t>
+          <w:t>http://repository.library.teiwest.gr/xmlui/bitstream/handle/123456789/3231/%CE%9C%CE%99%CE%9A%CE%A1%CE%9F%CE%9C%CE%95%CE%A3%CE%91%CE%99%CE%95%CE%A3%20%CE%95%CE%A0%CE%99%CE%A7%CE%95%CE%99%CE%A1%CE%97%CE%A3%CE%95%CE%99%CE%A3%20%CE%A3%CE%A4%CE%97%CE%9D%20%CE%95%CE%9B%CE%9B%CE%91%CE%94%CE%91%20%CE%9A%CE%91%CE%99%20%CE%A3%CE%A4%CE%97%CE%9D%20%CE%95%CE%A5%CE%A1%CE%A9%CE%A0%CE%91%CE%99%CE%9A%CE%97%20%CE%95%CE%9D%CE%A9%CE%A3%CE%97%20%CE%93%CE%95%CE%9D%CE%99%CE%9A%CE%9F%CE%A4%CE%95%CE%A1%CE%91%20%CE%9A%CE%91%CE%99%20%CE%97%20%CE%95%CE%A0%CE%99%CE%94%CE%A1%CE%91%CE%A3%CE%97%20%CE%A4%CE%97%CF%82%20%CE%9F%CE%99%CE%9A%CE%9F%CE%9D%CE%9F%CE%9C%CE%99%CE%9A%CE%97%CE%A3%20%CE%9A%CE%A1%CE%99%CE%A3%CE%97%CE%A3%20%CE%A3%CE%A4%CE%97%CE%9D%20%CE%95%CE%A0%CE%99%CE%94%CE%9F%CE%A3%CE%97%20%CE%A4%CE%9F%CE%A5%CE%A3.pdf?sequence=1&amp;isAllowed=y</w:t>
         </w:r>
       </w:hyperlink>
     </w:p>
@@ -5174,18 +5051,18 @@
 </file>
 
 <file path=customXml/item1.xml><?xml version="1.0" encoding="utf-8"?>
-<p:properties xmlns:p="http://schemas.microsoft.com/office/2006/metadata/properties" xmlns:xsi="http://www.w3.org/2001/XMLSchema-instance" xmlns:pc="http://schemas.microsoft.com/office/infopath/2007/PartnerControls">
-  <documentManagement/>
-</p:properties>
-</file>
-
-<file path=customXml/item2.xml><?xml version="1.0" encoding="utf-8"?>
 <?mso-contentType ?>
 <FormTemplates xmlns="http://schemas.microsoft.com/sharepoint/v3/contenttype/forms">
   <Display>DocumentLibraryForm</Display>
   <Edit>DocumentLibraryForm</Edit>
   <New>DocumentLibraryForm</New>
 </FormTemplates>
+</file>
+
+<file path=customXml/item2.xml><?xml version="1.0" encoding="utf-8"?>
+<p:properties xmlns:p="http://schemas.microsoft.com/office/2006/metadata/properties" xmlns:xsi="http://www.w3.org/2001/XMLSchema-instance" xmlns:pc="http://schemas.microsoft.com/office/infopath/2007/PartnerControls">
+  <documentManagement/>
+</p:properties>
 </file>
 
 <file path=customXml/item3.xml><?xml version="1.0" encoding="utf-8"?>
@@ -5398,18 +5275,18 @@
 </file>
 
 <file path=customXml/itemProps1.xml><?xml version="1.0" encoding="utf-8"?>
-<ds:datastoreItem xmlns:ds="http://schemas.openxmlformats.org/officeDocument/2006/customXml" ds:itemID="{51BDDE65-01C5-40CC-94E2-538833BB53E5}">
+<ds:datastoreItem xmlns:ds="http://schemas.openxmlformats.org/officeDocument/2006/customXml" ds:itemID="{41ECE133-B774-484B-AEE0-19170E377B7E}">
   <ds:schemaRefs>
-    <ds:schemaRef ds:uri="http://schemas.microsoft.com/office/2006/metadata/properties"/>
-    <ds:schemaRef ds:uri="http://schemas.microsoft.com/office/infopath/2007/PartnerControls"/>
+    <ds:schemaRef ds:uri="http://schemas.microsoft.com/sharepoint/v3/contenttype/forms"/>
   </ds:schemaRefs>
 </ds:datastoreItem>
 </file>
 
 <file path=customXml/itemProps2.xml><?xml version="1.0" encoding="utf-8"?>
-<ds:datastoreItem xmlns:ds="http://schemas.openxmlformats.org/officeDocument/2006/customXml" ds:itemID="{41ECE133-B774-484B-AEE0-19170E377B7E}">
+<ds:datastoreItem xmlns:ds="http://schemas.openxmlformats.org/officeDocument/2006/customXml" ds:itemID="{51BDDE65-01C5-40CC-94E2-538833BB53E5}">
   <ds:schemaRefs>
-    <ds:schemaRef ds:uri="http://schemas.microsoft.com/sharepoint/v3/contenttype/forms"/>
+    <ds:schemaRef ds:uri="http://schemas.microsoft.com/office/2006/metadata/properties"/>
+    <ds:schemaRef ds:uri="http://schemas.microsoft.com/office/infopath/2007/PartnerControls"/>
   </ds:schemaRefs>
 </ds:datastoreItem>
 </file>

</xml_diff>